<commit_message>
Merge report 5 into Full Report Add features not to be tested
</commit_message>
<xml_diff>
--- a/Document/Report/Report 5 - Group 2.docx
+++ b/Document/Report/Report 5 - Group 2.docx
@@ -1869,8 +1869,6 @@
             </w:r>
           </w:hyperlink>
         </w:p>
-        <w:bookmarkStart w:id="2" w:name="_GoBack"/>
-        <w:bookmarkEnd w:id="2"/>
         <w:p>
           <w:pPr>
             <w:pStyle w:val="TOC3"/>
@@ -1882,108 +1880,63 @@
               <w:noProof/>
             </w:rPr>
           </w:pPr>
-          <w:r>
-            <w:rPr>
-              <w:rStyle w:val="Hyperlink"/>
-              <w:noProof/>
-            </w:rPr>
-            <w:fldChar w:fldCharType="begin"/>
-          </w:r>
-          <w:r>
-            <w:rPr>
-              <w:rStyle w:val="Hyperlink"/>
-              <w:noProof/>
-            </w:rPr>
-            <w:instrText xml:space="preserve"> </w:instrText>
-          </w:r>
-          <w:r>
-            <w:rPr>
-              <w:noProof/>
-            </w:rPr>
-            <w:instrText>HYPERLINK \l "_Toc394863561"</w:instrText>
-          </w:r>
-          <w:r>
-            <w:rPr>
-              <w:rStyle w:val="Hyperlink"/>
-              <w:noProof/>
-            </w:rPr>
-            <w:instrText xml:space="preserve"> </w:instrText>
-          </w:r>
-          <w:r>
-            <w:rPr>
-              <w:rStyle w:val="Hyperlink"/>
-              <w:noProof/>
-            </w:rPr>
-          </w:r>
-          <w:r>
-            <w:rPr>
-              <w:rStyle w:val="Hyperlink"/>
-              <w:noProof/>
-            </w:rPr>
-            <w:fldChar w:fldCharType="separate"/>
-          </w:r>
-          <w:r>
-            <w:rPr>
-              <w:rStyle w:val="Hyperlink"/>
-              <w:noProof/>
-            </w:rPr>
-            <w:t>5.4.3. Testing Tools and Environment</w:t>
-          </w:r>
-          <w:r>
-            <w:rPr>
-              <w:noProof/>
-              <w:webHidden/>
-            </w:rPr>
-            <w:tab/>
-          </w:r>
-          <w:r>
-            <w:rPr>
-              <w:noProof/>
-              <w:webHidden/>
-            </w:rPr>
-            <w:fldChar w:fldCharType="begin"/>
-          </w:r>
-          <w:r>
-            <w:rPr>
-              <w:noProof/>
-              <w:webHidden/>
-            </w:rPr>
-            <w:instrText xml:space="preserve"> PAGEREF _Toc394863561 \h </w:instrText>
-          </w:r>
-          <w:r>
-            <w:rPr>
-              <w:noProof/>
-              <w:webHidden/>
-            </w:rPr>
-          </w:r>
-          <w:r>
-            <w:rPr>
-              <w:noProof/>
-              <w:webHidden/>
-            </w:rPr>
-            <w:fldChar w:fldCharType="separate"/>
-          </w:r>
-          <w:r>
-            <w:rPr>
-              <w:noProof/>
-              <w:webHidden/>
-            </w:rPr>
-            <w:t>10</w:t>
-          </w:r>
-          <w:r>
-            <w:rPr>
-              <w:noProof/>
-              <w:webHidden/>
-            </w:rPr>
-            <w:fldChar w:fldCharType="end"/>
-          </w:r>
-          <w:r>
-            <w:rPr>
-              <w:rStyle w:val="Hyperlink"/>
-              <w:noProof/>
-            </w:rPr>
-            <w:fldChar w:fldCharType="end"/>
-          </w:r>
+          <w:hyperlink w:anchor="_Toc394863561" w:history="1">
+            <w:r>
+              <w:rPr>
+                <w:rStyle w:val="Hyperlink"/>
+                <w:noProof/>
+              </w:rPr>
+              <w:t>5.4.3. Testing Tools and Environment</w:t>
+            </w:r>
+            <w:r>
+              <w:rPr>
+                <w:noProof/>
+                <w:webHidden/>
+              </w:rPr>
+              <w:tab/>
+            </w:r>
+            <w:r>
+              <w:rPr>
+                <w:noProof/>
+                <w:webHidden/>
+              </w:rPr>
+              <w:fldChar w:fldCharType="begin"/>
+            </w:r>
+            <w:r>
+              <w:rPr>
+                <w:noProof/>
+                <w:webHidden/>
+              </w:rPr>
+              <w:instrText xml:space="preserve"> PAGEREF _Toc394863561 \h </w:instrText>
+            </w:r>
+            <w:r>
+              <w:rPr>
+                <w:noProof/>
+                <w:webHidden/>
+              </w:rPr>
+            </w:r>
+            <w:r>
+              <w:rPr>
+                <w:noProof/>
+                <w:webHidden/>
+              </w:rPr>
+              <w:fldChar w:fldCharType="separate"/>
+            </w:r>
+            <w:r>
+              <w:rPr>
+                <w:noProof/>
+                <w:webHidden/>
+              </w:rPr>
+              <w:t>10</w:t>
+            </w:r>
+            <w:r>
+              <w:rPr>
+                <w:noProof/>
+                <w:webHidden/>
+              </w:rPr>
+              <w:fldChar w:fldCharType="end"/>
+            </w:r>
+          </w:hyperlink>
         </w:p>
         <w:p>
           <w:pPr>
@@ -4300,7 +4253,7 @@
           <w:sz w:val="32"/>
         </w:rPr>
       </w:pPr>
-      <w:bookmarkStart w:id="3" w:name="_Toc394863548"/>
+      <w:bookmarkStart w:id="2" w:name="_Toc394863548"/>
       <w:r>
         <w:rPr>
           <w:sz w:val="32"/>
@@ -4309,7 +4262,7 @@
         <w:t>List of Figures</w:t>
       </w:r>
       <w:bookmarkEnd w:id="1"/>
-      <w:bookmarkEnd w:id="3"/>
+      <w:bookmarkEnd w:id="2"/>
     </w:p>
     <w:p>
       <w:pPr>
@@ -4420,14 +4373,14 @@
         </w:rPr>
         <w:fldChar w:fldCharType="end"/>
       </w:r>
-      <w:bookmarkStart w:id="4" w:name="_Toc394863549"/>
+      <w:bookmarkStart w:id="3" w:name="_Toc394863549"/>
       <w:r>
         <w:rPr>
           <w:sz w:val="32"/>
         </w:rPr>
         <w:t>List of Tables</w:t>
       </w:r>
-      <w:bookmarkEnd w:id="4"/>
+      <w:bookmarkEnd w:id="3"/>
     </w:p>
     <w:p>
       <w:pPr>
@@ -4585,32 +4538,32 @@
       <w:pPr>
         <w:pStyle w:val="HeadingL1"/>
       </w:pPr>
-      <w:bookmarkStart w:id="5" w:name="_Toc394863550"/>
+      <w:bookmarkStart w:id="4" w:name="_Toc394863550"/>
       <w:r>
         <w:lastRenderedPageBreak/>
         <w:t>System Implementation &amp; Test (SIT)</w:t>
+      </w:r>
+      <w:bookmarkEnd w:id="4"/>
+    </w:p>
+    <w:p>
+      <w:pPr>
+        <w:pStyle w:val="HeadingL2"/>
+      </w:pPr>
+      <w:bookmarkStart w:id="5" w:name="_Toc394863551"/>
+      <w:r>
+        <w:t>Introduction</w:t>
       </w:r>
       <w:bookmarkEnd w:id="5"/>
     </w:p>
     <w:p>
       <w:pPr>
-        <w:pStyle w:val="HeadingL2"/>
-      </w:pPr>
-      <w:bookmarkStart w:id="6" w:name="_Toc394863551"/>
-      <w:r>
-        <w:t>Introduction</w:t>
-      </w:r>
-      <w:bookmarkEnd w:id="6"/>
-    </w:p>
-    <w:p>
-      <w:pPr>
         <w:pStyle w:val="HeadingL3"/>
       </w:pPr>
-      <w:bookmarkStart w:id="7" w:name="_Toc394863552"/>
+      <w:bookmarkStart w:id="6" w:name="_Toc394863552"/>
       <w:r>
         <w:t>System Overview</w:t>
       </w:r>
-      <w:bookmarkEnd w:id="7"/>
+      <w:bookmarkEnd w:id="6"/>
     </w:p>
     <w:p>
       <w:r>
@@ -4663,11 +4616,11 @@
       <w:pPr>
         <w:pStyle w:val="HeadingL3"/>
       </w:pPr>
-      <w:bookmarkStart w:id="8" w:name="_Toc394863553"/>
+      <w:bookmarkStart w:id="7" w:name="_Toc394863553"/>
       <w:r>
         <w:t>Test Approach</w:t>
       </w:r>
-      <w:bookmarkEnd w:id="8"/>
+      <w:bookmarkEnd w:id="7"/>
     </w:p>
     <w:p>
       <w:r>
@@ -4716,12 +4669,12 @@
       <w:pPr>
         <w:pStyle w:val="HeadingL2"/>
       </w:pPr>
-      <w:bookmarkStart w:id="9" w:name="_Toc394863554"/>
+      <w:bookmarkStart w:id="8" w:name="_Toc394863554"/>
       <w:r>
         <w:lastRenderedPageBreak/>
         <w:t>Physical Database</w:t>
       </w:r>
-      <w:bookmarkEnd w:id="9"/>
+      <w:bookmarkEnd w:id="8"/>
     </w:p>
     <w:p>
       <w:pPr>
@@ -4790,7 +4743,7 @@
           <w:sz w:val="22"/>
         </w:rPr>
       </w:pPr>
-      <w:bookmarkStart w:id="10" w:name="_Toc394863433"/>
+      <w:bookmarkStart w:id="9" w:name="_Toc394863433"/>
       <w:r>
         <w:rPr>
           <w:sz w:val="22"/>
@@ -4834,29 +4787,29 @@
         </w:rPr>
         <w:t>: Physical Database</w:t>
       </w:r>
-      <w:bookmarkEnd w:id="10"/>
+      <w:bookmarkEnd w:id="9"/>
     </w:p>
     <w:p>
       <w:pPr>
         <w:pStyle w:val="HeadingL2"/>
       </w:pPr>
-      <w:bookmarkStart w:id="11" w:name="_Toc393924972"/>
-      <w:bookmarkStart w:id="12" w:name="_Toc394863555"/>
+      <w:bookmarkStart w:id="10" w:name="_Toc393924972"/>
+      <w:bookmarkStart w:id="11" w:name="_Toc394863555"/>
       <w:r>
         <w:t>Performance measures</w:t>
       </w:r>
+      <w:bookmarkEnd w:id="10"/>
       <w:bookmarkEnd w:id="11"/>
-      <w:bookmarkEnd w:id="12"/>
     </w:p>
     <w:p>
       <w:pPr>
         <w:pStyle w:val="HeadingL3"/>
       </w:pPr>
-      <w:bookmarkStart w:id="13" w:name="_Toc394863556"/>
+      <w:bookmarkStart w:id="12" w:name="_Toc394863556"/>
       <w:r>
         <w:t>Assumptions</w:t>
       </w:r>
-      <w:bookmarkEnd w:id="13"/>
+      <w:bookmarkEnd w:id="12"/>
     </w:p>
     <w:p>
       <w:pPr>
@@ -5351,7 +5304,7 @@
           <w:sz w:val="22"/>
         </w:rPr>
       </w:pPr>
-      <w:bookmarkStart w:id="14" w:name="_Toc394863539"/>
+      <w:bookmarkStart w:id="13" w:name="_Toc394863539"/>
       <w:r>
         <w:rPr>
           <w:sz w:val="22"/>
@@ -5395,7 +5348,7 @@
         </w:rPr>
         <w:t>: Performance requirement</w:t>
       </w:r>
-      <w:bookmarkEnd w:id="14"/>
+      <w:bookmarkEnd w:id="13"/>
     </w:p>
     <w:p>
       <w:pPr>
@@ -5415,12 +5368,12 @@
       <w:pPr>
         <w:pStyle w:val="HeadingL3"/>
       </w:pPr>
-      <w:bookmarkStart w:id="15" w:name="_Toc394863557"/>
+      <w:bookmarkStart w:id="14" w:name="_Toc394863557"/>
       <w:r>
         <w:lastRenderedPageBreak/>
         <w:t>Scenarios Frequency (Throughput per scenario)</w:t>
       </w:r>
-      <w:bookmarkEnd w:id="15"/>
+      <w:bookmarkEnd w:id="14"/>
     </w:p>
     <w:tbl>
       <w:tblPr>
@@ -6305,7 +6258,7 @@
           <w:sz w:val="22"/>
         </w:rPr>
       </w:pPr>
-      <w:bookmarkStart w:id="16" w:name="_Toc394863540"/>
+      <w:bookmarkStart w:id="15" w:name="_Toc394863540"/>
       <w:r>
         <w:rPr>
           <w:sz w:val="22"/>
@@ -6349,7 +6302,7 @@
         </w:rPr>
         <w:t>: Scenarios Frequency</w:t>
       </w:r>
-      <w:bookmarkEnd w:id="16"/>
+      <w:bookmarkEnd w:id="15"/>
     </w:p>
     <w:p>
       <w:pPr>
@@ -6366,105 +6319,53 @@
       <w:pPr>
         <w:pStyle w:val="HeadingL2"/>
       </w:pPr>
-      <w:bookmarkStart w:id="17" w:name="_Toc394863558"/>
+      <w:bookmarkStart w:id="16" w:name="_Toc394863558"/>
       <w:r>
         <w:lastRenderedPageBreak/>
         <w:t>Test Plan</w:t>
+      </w:r>
+      <w:bookmarkEnd w:id="16"/>
+    </w:p>
+    <w:p>
+      <w:pPr>
+        <w:pStyle w:val="HeadingL3"/>
+      </w:pPr>
+      <w:bookmarkStart w:id="17" w:name="_Toc394863559"/>
+      <w:r>
+        <w:t>Features to be tested</w:t>
       </w:r>
       <w:bookmarkEnd w:id="17"/>
     </w:p>
     <w:p>
       <w:pPr>
-        <w:pStyle w:val="HeadingL3"/>
-      </w:pPr>
-      <w:bookmarkStart w:id="18" w:name="_Toc394863559"/>
-      <w:r>
-        <w:t>Features to be tested</w:t>
-      </w:r>
-      <w:bookmarkEnd w:id="18"/>
-    </w:p>
-    <w:p>
-      <w:pPr>
         <w:pStyle w:val="HeadingL4"/>
-        <w:ind w:left="360" w:hanging="180"/>
       </w:pPr>
       <w:r>
-        <w:t>&lt;User&gt; Login</w:t>
+        <w:t>&lt;</w:t>
+      </w:r>
+      <w:r>
+        <w:t>User&gt; Login</w:t>
       </w:r>
     </w:p>
     <w:p>
       <w:pPr>
         <w:pStyle w:val="HeadingL4"/>
-        <w:ind w:left="360" w:hanging="180"/>
       </w:pPr>
       <w:r>
-        <w:rPr>
-          <w:noProof/>
-        </w:rPr>
         <w:t>&lt;User&gt; Logout</w:t>
       </w:r>
     </w:p>
     <w:p>
       <w:pPr>
         <w:pStyle w:val="HeadingL4"/>
-        <w:ind w:left="360" w:hanging="180"/>
       </w:pPr>
       <w:r>
-        <w:rPr>
-          <w:noProof/>
-        </w:rPr>
         <w:t>&lt;User&gt; Register</w:t>
       </w:r>
     </w:p>
     <w:p>
       <w:pPr>
         <w:pStyle w:val="HeadingL4"/>
-        <w:ind w:left="360" w:hanging="180"/>
-      </w:pPr>
-      <w:r>
-        <w:t xml:space="preserve">&lt;User&gt; </w:t>
-      </w:r>
-      <w:r>
-        <w:t>H</w:t>
-      </w:r>
-      <w:r>
-        <w:t xml:space="preserve">omepage’s </w:t>
-      </w:r>
-      <w:r>
-        <w:t>navigation</w:t>
-      </w:r>
-    </w:p>
-    <w:p>
-      <w:pPr>
-        <w:pStyle w:val="HeadingL4"/>
-        <w:ind w:left="360" w:hanging="180"/>
-      </w:pPr>
-      <w:r>
-        <w:t xml:space="preserve">&lt;User&gt; </w:t>
-      </w:r>
-      <w:r>
-        <w:t>4</w:t>
-      </w:r>
-      <w:r>
-        <w:t>04 page</w:t>
-      </w:r>
-    </w:p>
-    <w:p>
-      <w:pPr>
-        <w:pStyle w:val="HeadingL4"/>
-        <w:ind w:left="360" w:hanging="180"/>
-      </w:pPr>
-      <w:r>
-        <w:t xml:space="preserve">&lt;User&gt; </w:t>
-      </w:r>
-      <w:r>
-        <w:t>Access Denied page</w:t>
-      </w:r>
-    </w:p>
-    <w:p>
-      <w:pPr>
-        <w:pStyle w:val="HeadingL4"/>
-        <w:ind w:left="360" w:hanging="180"/>
       </w:pPr>
       <w:r>
         <w:t>&lt;User&gt; Remember me</w:t>
@@ -6473,7 +6374,6 @@
     <w:p>
       <w:pPr>
         <w:pStyle w:val="HeadingL4"/>
-        <w:ind w:left="360" w:hanging="180"/>
       </w:pPr>
       <w:r>
         <w:t>&lt;User&gt; Forget password</w:t>
@@ -6482,7 +6382,6 @@
     <w:p>
       <w:pPr>
         <w:pStyle w:val="HeadingL4"/>
-        <w:ind w:left="360" w:hanging="180"/>
       </w:pPr>
       <w:r>
         <w:t>&lt;Patient&gt; Edit patient information</w:t>
@@ -6491,19 +6390,14 @@
     <w:p>
       <w:pPr>
         <w:pStyle w:val="HeadingL4"/>
-        <w:ind w:left="360" w:hanging="180"/>
       </w:pPr>
       <w:r>
-        <w:t xml:space="preserve">&lt;Patient&gt; </w:t>
-      </w:r>
-      <w:r>
-        <w:t>Edit health record</w:t>
+        <w:t>&lt;Patient&gt; Edit health record</w:t>
       </w:r>
     </w:p>
     <w:p>
       <w:pPr>
         <w:pStyle w:val="HeadingL4"/>
-        <w:ind w:left="360" w:hanging="180"/>
       </w:pPr>
       <w:r>
         <w:t>&lt;Patient&gt; View medical profile</w:t>
@@ -6512,7 +6406,6 @@
     <w:p>
       <w:pPr>
         <w:pStyle w:val="HeadingL4"/>
-        <w:ind w:left="360" w:hanging="180"/>
       </w:pPr>
       <w:r>
         <w:t>&lt;Patient&gt; Chatting</w:t>
@@ -6521,7 +6414,6 @@
     <w:p>
       <w:pPr>
         <w:pStyle w:val="HeadingL4"/>
-        <w:ind w:left="360" w:hanging="180"/>
       </w:pPr>
       <w:r>
         <w:t>&lt;Patient&gt; Attach files</w:t>
@@ -6530,7 +6422,6 @@
     <w:p>
       <w:pPr>
         <w:pStyle w:val="HeadingL4"/>
-        <w:ind w:left="360" w:hanging="180"/>
       </w:pPr>
       <w:r>
         <w:t>&lt;Doctor&gt; List patients</w:t>
@@ -6539,7 +6430,6 @@
     <w:p>
       <w:pPr>
         <w:pStyle w:val="HeadingL4"/>
-        <w:ind w:left="360" w:hanging="180"/>
       </w:pPr>
       <w:r>
         <w:t>&lt;Doctor&gt; Add patient</w:t>
@@ -6548,7 +6438,6 @@
     <w:p>
       <w:pPr>
         <w:pStyle w:val="HeadingL4"/>
-        <w:ind w:left="360" w:hanging="180"/>
       </w:pPr>
       <w:r>
         <w:t>&lt;Doctor&gt; Edit patient</w:t>
@@ -6557,7 +6446,6 @@
     <w:p>
       <w:pPr>
         <w:pStyle w:val="HeadingL4"/>
-        <w:ind w:left="360" w:hanging="180"/>
       </w:pPr>
       <w:r>
         <w:t>&lt;Doctor&gt; View patient</w:t>
@@ -6566,19 +6454,14 @@
     <w:p>
       <w:pPr>
         <w:pStyle w:val="HeadingL4"/>
-        <w:ind w:left="360" w:hanging="180"/>
       </w:pPr>
       <w:r>
-        <w:t>&lt;Doctor&gt;</w:t>
-      </w:r>
-      <w:r>
-        <w:t xml:space="preserve"> List medical profiles</w:t>
+        <w:t>&lt;Doctor&gt; List medical profiles</w:t>
       </w:r>
     </w:p>
     <w:p>
       <w:pPr>
         <w:pStyle w:val="HeadingL4"/>
-        <w:ind w:left="360" w:hanging="180"/>
       </w:pPr>
       <w:r>
         <w:t>&lt;Doctor&gt; Edit medical profile</w:t>
@@ -6587,7 +6470,6 @@
     <w:p>
       <w:pPr>
         <w:pStyle w:val="HeadingL4"/>
-        <w:ind w:left="360" w:hanging="180"/>
       </w:pPr>
       <w:r>
         <w:t>&lt;Doctor&gt; Doctor chatting</w:t>
@@ -6596,7 +6478,6 @@
     <w:p>
       <w:pPr>
         <w:pStyle w:val="HeadingL4"/>
-        <w:ind w:left="360" w:hanging="180"/>
       </w:pPr>
       <w:r>
         <w:t>&lt;Doctor&gt; Request webcam</w:t>
@@ -6605,19 +6486,100 @@
     <w:p>
       <w:pPr>
         <w:pStyle w:val="HeadingL4"/>
-        <w:ind w:left="360" w:hanging="180"/>
       </w:pPr>
       <w:r>
-        <w:t>&lt;Doctor&gt;</w:t>
-      </w:r>
-      <w:r>
-        <w:t xml:space="preserve"> View medical profile structure</w:t>
+        <w:t>&lt;Doctor&gt; View medical profile structure</w:t>
       </w:r>
     </w:p>
     <w:p>
       <w:pPr>
         <w:pStyle w:val="HeadingL4"/>
-        <w:ind w:left="360" w:hanging="180"/>
+      </w:pPr>
+      <w:r>
+        <w:t>&lt;Admin&gt; List doctors</w:t>
+      </w:r>
+    </w:p>
+    <w:p>
+      <w:pPr>
+        <w:pStyle w:val="HeadingL4"/>
+      </w:pPr>
+      <w:r>
+        <w:t>&lt;Admin&gt; Add doctor</w:t>
+      </w:r>
+    </w:p>
+    <w:p>
+      <w:pPr>
+        <w:pStyle w:val="HeadingL4"/>
+      </w:pPr>
+      <w:r>
+        <w:t>&lt;Admin&gt; Edit doctor</w:t>
+      </w:r>
+    </w:p>
+    <w:p>
+      <w:pPr>
+        <w:pStyle w:val="HeadingL4"/>
+      </w:pPr>
+      <w:r>
+        <w:t>&lt;Admin&gt; List medical profile template</w:t>
+      </w:r>
+    </w:p>
+    <w:p>
+      <w:pPr>
+        <w:pStyle w:val="HeadingL4"/>
+      </w:pPr>
+      <w:r>
+        <w:t>&lt;Admin&gt; Add new medical profile template</w:t>
+      </w:r>
+    </w:p>
+    <w:p>
+      <w:pPr>
+        <w:pStyle w:val="HeadingL4"/>
+      </w:pPr>
+      <w:r>
+        <w:t>&lt;Admin</w:t>
+      </w:r>
+      <w:r>
+        <w:t>&gt; Edit medical profile template</w:t>
+      </w:r>
+    </w:p>
+    <w:p>
+      <w:pPr>
+        <w:pStyle w:val="HeadingL3"/>
+      </w:pPr>
+      <w:bookmarkStart w:id="18" w:name="_Toc394863560"/>
+      <w:r>
+        <w:t>Features not to be tested</w:t>
+      </w:r>
+      <w:bookmarkEnd w:id="18"/>
+    </w:p>
+    <w:p>
+      <w:pPr>
+        <w:pStyle w:val="HeadingL4"/>
+      </w:pPr>
+      <w:r>
+        <w:t>&lt;User&gt; Homepage’s navigation</w:t>
+      </w:r>
+    </w:p>
+    <w:p>
+      <w:pPr>
+        <w:pStyle w:val="HeadingL4"/>
+      </w:pPr>
+      <w:r>
+        <w:t>&lt;User&gt; 404 page</w:t>
+      </w:r>
+    </w:p>
+    <w:p>
+      <w:pPr>
+        <w:pStyle w:val="HeadingL4"/>
+      </w:pPr>
+      <w:r>
+        <w:lastRenderedPageBreak/>
+        <w:t>&lt;User&gt; Access Denied page</w:t>
+      </w:r>
+    </w:p>
+    <w:p>
+      <w:pPr>
+        <w:pStyle w:val="HeadingL4"/>
       </w:pPr>
       <w:r>
         <w:t>&lt;Admin&gt; Edit hospital information</w:t>
@@ -6626,7 +6588,6 @@
     <w:p>
       <w:pPr>
         <w:pStyle w:val="HeadingL4"/>
-        <w:ind w:left="360" w:hanging="180"/>
       </w:pPr>
       <w:r>
         <w:t>&lt;Admin&gt; List patients</w:t>
@@ -6635,7 +6596,6 @@
     <w:p>
       <w:pPr>
         <w:pStyle w:val="HeadingL4"/>
-        <w:ind w:left="360" w:hanging="180"/>
       </w:pPr>
       <w:r>
         <w:t>&lt;Admin&gt; Add patient</w:t>
@@ -6644,7 +6604,6 @@
     <w:p>
       <w:pPr>
         <w:pStyle w:val="HeadingL4"/>
-        <w:ind w:left="360" w:hanging="180"/>
       </w:pPr>
       <w:r>
         <w:t>&lt;Admin&gt; Edit patient</w:t>
@@ -6653,19 +6612,14 @@
     <w:p>
       <w:pPr>
         <w:pStyle w:val="HeadingL4"/>
-        <w:ind w:left="360" w:hanging="180"/>
       </w:pPr>
       <w:r>
-        <w:t xml:space="preserve">&lt;Admin&gt; </w:t>
-      </w:r>
-      <w:r>
-        <w:t>List specialty fields</w:t>
+        <w:t>&lt;Admin&gt; List specialty fields</w:t>
       </w:r>
     </w:p>
     <w:p>
       <w:pPr>
         <w:pStyle w:val="HeadingL4"/>
-        <w:ind w:left="360" w:hanging="180"/>
       </w:pPr>
       <w:r>
         <w:t>&lt;Admin&gt; Edit specialty field</w:t>
@@ -6674,139 +6628,73 @@
     <w:p>
       <w:pPr>
         <w:pStyle w:val="HeadingL4"/>
-        <w:ind w:left="360" w:hanging="180"/>
       </w:pPr>
       <w:r>
-        <w:lastRenderedPageBreak/>
         <w:t>&lt;Admin&gt; Add specialty field</w:t>
       </w:r>
     </w:p>
     <w:p>
       <w:pPr>
         <w:pStyle w:val="HeadingL4"/>
-        <w:ind w:left="360" w:hanging="180"/>
       </w:pPr>
       <w:r>
-        <w:t>&lt;Admin&gt; List medical profile template</w:t>
+        <w:t>&lt;Admin&gt; List film types</w:t>
       </w:r>
     </w:p>
     <w:p>
       <w:pPr>
         <w:pStyle w:val="HeadingL4"/>
-        <w:ind w:left="360" w:hanging="180"/>
       </w:pPr>
       <w:r>
-        <w:t>&lt;Admin&gt; Add new medical profile template</w:t>
+        <w:t>&lt;Admin&gt; Add film type</w:t>
       </w:r>
     </w:p>
     <w:p>
       <w:pPr>
         <w:pStyle w:val="HeadingL4"/>
-        <w:ind w:left="360" w:hanging="180"/>
       </w:pPr>
       <w:r>
-        <w:t>&lt;Admin&gt; Edit medical profile template</w:t>
+        <w:t>&lt;Admin&gt; Edit film type</w:t>
       </w:r>
     </w:p>
     <w:p>
       <w:pPr>
         <w:pStyle w:val="HeadingL4"/>
-        <w:ind w:left="360" w:hanging="180"/>
       </w:pPr>
       <w:r>
-        <w:t xml:space="preserve">&lt;Admin&gt; List </w:t>
-      </w:r>
-      <w:r>
-        <w:t>film types</w:t>
+        <w:t>&lt;Admin&gt; List allergy type</w:t>
       </w:r>
     </w:p>
     <w:p>
       <w:pPr>
         <w:pStyle w:val="HeadingL4"/>
-        <w:ind w:left="360" w:hanging="180"/>
       </w:pPr>
       <w:r>
-        <w:t xml:space="preserve">&lt;Admin&gt; Add </w:t>
-      </w:r>
-      <w:r>
-        <w:t>film type</w:t>
+        <w:t>&lt;Admin&gt; Add allergy type</w:t>
       </w:r>
     </w:p>
     <w:p>
       <w:pPr>
         <w:pStyle w:val="HeadingL4"/>
-        <w:ind w:left="360" w:hanging="180"/>
       </w:pPr>
       <w:r>
-        <w:t xml:space="preserve">&lt;Admin&gt; Edit </w:t>
-      </w:r>
-      <w:r>
-        <w:t>film type</w:t>
-      </w:r>
-    </w:p>
-    <w:p>
-      <w:pPr>
-        <w:pStyle w:val="HeadingL4"/>
-        <w:ind w:left="360" w:hanging="180"/>
-      </w:pPr>
-      <w:r>
-        <w:t xml:space="preserve">&lt;Admin&gt; </w:t>
-      </w:r>
-      <w:r>
-        <w:t>List allergy type</w:t>
-      </w:r>
-    </w:p>
-    <w:p>
-      <w:pPr>
-        <w:pStyle w:val="HeadingL4"/>
-        <w:ind w:left="360" w:hanging="180"/>
-      </w:pPr>
-      <w:r>
-        <w:t xml:space="preserve">&lt;Admin&gt; Add </w:t>
-      </w:r>
-      <w:r>
-        <w:t>allergy type</w:t>
-      </w:r>
-    </w:p>
-    <w:p>
-      <w:pPr>
-        <w:pStyle w:val="HeadingL4"/>
-        <w:ind w:left="360" w:hanging="180"/>
-      </w:pPr>
-      <w:r>
-        <w:t xml:space="preserve">&lt;Admin&gt; Edit </w:t>
-      </w:r>
-      <w:r>
-        <w:t>allergy type</w:t>
+        <w:t>&lt;Admin&gt; Edit allergy type</w:t>
       </w:r>
     </w:p>
     <w:p>
       <w:pPr>
         <w:pStyle w:val="HeadingL3"/>
       </w:pPr>
-      <w:bookmarkStart w:id="19" w:name="_Toc394863560"/>
+      <w:bookmarkStart w:id="19" w:name="_Toc394863561"/>
       <w:r>
-        <w:t>Features not to be tested</w:t>
+        <w:t xml:space="preserve">Testing Tools </w:t>
+      </w:r>
+      <w:bookmarkStart w:id="20" w:name="_GoBack"/>
+      <w:bookmarkEnd w:id="20"/>
+      <w:r>
+        <w:t>and Environment</w:t>
       </w:r>
       <w:bookmarkEnd w:id="19"/>
-    </w:p>
-    <w:p>
-      <w:pPr>
-        <w:ind w:firstLine="720"/>
-      </w:pPr>
-      <w:r>
-        <w:t>N/A</w:t>
-      </w:r>
-    </w:p>
-    <w:p>
-      <w:pPr>
-        <w:pStyle w:val="HeadingL3"/>
-      </w:pPr>
-      <w:bookmarkStart w:id="20" w:name="_Toc394863561"/>
-      <w:r>
-        <w:t>Testing Tools and Environment</w:t>
-      </w:r>
-      <w:bookmarkEnd w:id="20"/>
     </w:p>
     <w:p>
       <w:pPr>
@@ -54396,7 +54284,7 @@
           <w:rPr>
             <w:noProof/>
           </w:rPr>
-          <w:t>2</w:t>
+          <w:t>10</w:t>
         </w:r>
         <w:r>
           <w:rPr>
@@ -58351,7 +58239,7 @@
 </file>
 
 <file path=customXml/itemProps1.xml><?xml version="1.0" encoding="utf-8"?>
-<ds:datastoreItem xmlns:ds="http://schemas.openxmlformats.org/officeDocument/2006/customXml" ds:itemID="{798B5C4A-F61B-4BFE-A1CE-070913289278}">
+<ds:datastoreItem xmlns:ds="http://schemas.openxmlformats.org/officeDocument/2006/customXml" ds:itemID="{7DE03B90-F2DF-4B0F-BB47-92E4F0A5536E}">
   <ds:schemaRefs>
     <ds:schemaRef ds:uri="http://schemas.openxmlformats.org/officeDocument/2006/bibliography"/>
   </ds:schemaRefs>

</xml_diff>